<commit_message>
feat(): Initial SK Kematian Docs Generator
</commit_message>
<xml_diff>
--- a/src/assets/templates/sk-kematian.docx
+++ b/src/assets/templates/sk-kematian.docx
@@ -370,6 +370,7 @@
         </w:rPr>
         <w:tab/>
       </w:r>
+      <w:proofErr w:type="gramStart"/>
       <w:r>
         <w:rPr>
           <w:rFonts w:cs="Times New Roman"/>
@@ -387,7 +388,24 @@
           <w:rFonts w:cs="Times New Roman"/>
           <w:lang w:val="id-ID"/>
         </w:rPr>
-        <w:t>ARTO</w:t>
+        <w:t>{</w:t>
+      </w:r>
+      <w:proofErr w:type="spellStart"/>
+      <w:proofErr w:type="gramEnd"/>
+      <w:r>
+        <w:rPr>
+          <w:rFonts w:cs="Times New Roman"/>
+          <w:lang w:val="id-ID"/>
+        </w:rPr>
+        <w:t>name</w:t>
+      </w:r>
+      <w:proofErr w:type="spellEnd"/>
+      <w:r>
+        <w:rPr>
+          <w:rFonts w:cs="Times New Roman"/>
+          <w:lang w:val="id-ID"/>
+        </w:rPr>
+        <w:t>}</w:t>
       </w:r>
     </w:p>
     <w:p>
@@ -419,6 +437,7 @@
         </w:rPr>
         <w:tab/>
       </w:r>
+      <w:proofErr w:type="gramStart"/>
       <w:r>
         <w:rPr>
           <w:rFonts w:cs="Times New Roman"/>
@@ -430,7 +449,54 @@
           <w:rFonts w:cs="Times New Roman"/>
           <w:lang w:val="id-ID"/>
         </w:rPr>
-        <w:t>Probolinggo,17-08--1958</w:t>
+        <w:t>{</w:t>
+      </w:r>
+      <w:proofErr w:type="spellStart"/>
+      <w:proofErr w:type="gramEnd"/>
+      <w:r>
+        <w:rPr>
+          <w:rFonts w:cs="Times New Roman"/>
+          <w:lang w:val="id-ID"/>
+        </w:rPr>
+        <w:t>born_place</w:t>
+      </w:r>
+      <w:proofErr w:type="spellEnd"/>
+      <w:r>
+        <w:rPr>
+          <w:rFonts w:cs="Times New Roman"/>
+          <w:lang w:val="id-ID"/>
+        </w:rPr>
+        <w:t>}</w:t>
+      </w:r>
+      <w:r>
+        <w:rPr>
+          <w:rFonts w:cs="Times New Roman"/>
+          <w:lang w:val="id-ID"/>
+        </w:rPr>
+        <w:t>,</w:t>
+      </w:r>
+      <w:r>
+        <w:rPr>
+          <w:rFonts w:cs="Times New Roman"/>
+          <w:lang w:val="id-ID"/>
+        </w:rPr>
+        <w:t xml:space="preserve"> {</w:t>
+      </w:r>
+      <w:proofErr w:type="spellStart"/>
+      <w:r>
+        <w:rPr>
+          <w:rFonts w:cs="Times New Roman"/>
+          <w:lang w:val="id-ID"/>
+        </w:rPr>
+        <w:t>born_birth</w:t>
+      </w:r>
+      <w:proofErr w:type="spellEnd"/>
+      <w:r>
+        <w:rPr>
+          <w:rFonts w:cs="Times New Roman"/>
+          <w:lang w:val="id-ID"/>
+        </w:rPr>
+        <w:t>}</w:t>
       </w:r>
     </w:p>
     <w:p>
@@ -473,6 +539,12 @@
           <w:rFonts w:cs="Times New Roman"/>
         </w:rPr>
         <w:tab/>
+      </w:r>
+      <w:proofErr w:type="gramStart"/>
+      <w:r>
+        <w:rPr>
+          <w:rFonts w:cs="Times New Roman"/>
+        </w:rPr>
         <w:t xml:space="preserve">:  </w:t>
       </w:r>
       <w:r>
@@ -480,7 +552,15 @@
           <w:rFonts w:cs="Times New Roman"/>
           <w:lang w:val="id-ID"/>
         </w:rPr>
-        <w:t>3513211708580001</w:t>
+        <w:t>{</w:t>
+      </w:r>
+      <w:proofErr w:type="gramEnd"/>
+      <w:r>
+        <w:rPr>
+          <w:rFonts w:cs="Times New Roman"/>
+          <w:lang w:val="id-ID"/>
+        </w:rPr>
+        <w:t>nik}</w:t>
       </w:r>
     </w:p>
     <w:p>
@@ -517,6 +597,12 @@
           <w:rFonts w:eastAsia="Microsoft JhengHei" w:cs="Times New Roman"/>
         </w:rPr>
         <w:tab/>
+      </w:r>
+      <w:proofErr w:type="gramStart"/>
+      <w:r>
+        <w:rPr>
+          <w:rFonts w:eastAsia="Microsoft JhengHei" w:cs="Times New Roman"/>
+        </w:rPr>
         <w:t>:</w:t>
       </w:r>
       <w:r>
@@ -537,7 +623,15 @@
           <w:rFonts w:eastAsia="Microsoft JhengHei" w:cs="Times New Roman"/>
           <w:lang w:val="id-ID"/>
         </w:rPr>
-        <w:t>Laki-laki</w:t>
+        <w:t>{</w:t>
+      </w:r>
+      <w:proofErr w:type="gramEnd"/>
+      <w:r>
+        <w:rPr>
+          <w:rFonts w:eastAsia="Microsoft JhengHei" w:cs="Times New Roman"/>
+          <w:lang w:val="id-ID"/>
+        </w:rPr>
+        <w:t>gender}</w:t>
       </w:r>
     </w:p>
     <w:p>
@@ -572,6 +666,12 @@
           <w:rFonts w:eastAsia="Microsoft JhengHei" w:cs="Times New Roman"/>
         </w:rPr>
         <w:tab/>
+      </w:r>
+      <w:proofErr w:type="gramStart"/>
+      <w:r>
+        <w:rPr>
+          <w:rFonts w:eastAsia="Microsoft JhengHei" w:cs="Times New Roman"/>
+        </w:rPr>
         <w:t xml:space="preserve">:  </w:t>
       </w:r>
       <w:r>
@@ -579,7 +679,24 @@
           <w:rFonts w:eastAsia="Microsoft JhengHei" w:cs="Times New Roman"/>
           <w:lang w:val="id-ID"/>
         </w:rPr>
-        <w:t>Islam</w:t>
+        <w:t>{</w:t>
+      </w:r>
+      <w:proofErr w:type="spellStart"/>
+      <w:proofErr w:type="gramEnd"/>
+      <w:r>
+        <w:rPr>
+          <w:rFonts w:eastAsia="Microsoft JhengHei" w:cs="Times New Roman"/>
+          <w:lang w:val="id-ID"/>
+        </w:rPr>
+        <w:t>religion</w:t>
+      </w:r>
+      <w:proofErr w:type="spellEnd"/>
+      <w:r>
+        <w:rPr>
+          <w:rFonts w:eastAsia="Microsoft JhengHei" w:cs="Times New Roman"/>
+          <w:lang w:val="id-ID"/>
+        </w:rPr>
+        <w:t>}</w:t>
       </w:r>
     </w:p>
     <w:p>
@@ -615,6 +732,12 @@
           <w:rFonts w:eastAsia="Microsoft JhengHei" w:cs="Times New Roman"/>
         </w:rPr>
         <w:tab/>
+      </w:r>
+      <w:proofErr w:type="gramStart"/>
+      <w:r>
+        <w:rPr>
+          <w:rFonts w:eastAsia="Microsoft JhengHei" w:cs="Times New Roman"/>
+        </w:rPr>
         <w:t>:</w:t>
       </w:r>
       <w:r>
@@ -634,14 +757,57 @@
         <w:rPr>
           <w:rFonts w:cs="Times New Roman"/>
         </w:rPr>
-        <w:t xml:space="preserve">Dusun </w:t>
-      </w:r>
-      <w:r>
-        <w:rPr>
-          <w:rFonts w:cs="Times New Roman"/>
-          <w:lang w:val="id-ID"/>
-        </w:rPr>
-        <w:t>klompang</w:t>
+        <w:t>{</w:t>
+      </w:r>
+      <w:proofErr w:type="gramEnd"/>
+      <w:r>
+        <w:rPr>
+          <w:rFonts w:cs="Times New Roman"/>
+        </w:rPr>
+        <w:t>address}</w:t>
+      </w:r>
+    </w:p>
+    <w:p>
+      <w:pPr>
+        <w:spacing w:after="0"/>
+        <w:ind w:hanging="142"/>
+        <w:jc w:val="both"/>
+        <w:rPr>
+          <w:rFonts w:cs="Times New Roman"/>
+          <w:lang w:val="id-ID"/>
+        </w:rPr>
+      </w:pPr>
+      <w:r>
+        <w:rPr>
+          <w:rFonts w:cs="Times New Roman"/>
+        </w:rPr>
+        <w:t>De</w:t>
+      </w:r>
+      <w:r>
+        <w:rPr>
+          <w:rFonts w:cs="Times New Roman"/>
+          <w:lang w:val="id-ID"/>
+        </w:rPr>
+        <w:t>sa</w:t>
+      </w:r>
+      <w:r>
+        <w:rPr>
+          <w:rFonts w:cs="Times New Roman"/>
+        </w:rPr>
+        <w:tab/>
+      </w:r>
+      <w:r>
+        <w:rPr>
+          <w:rFonts w:cs="Times New Roman"/>
+          <w:lang w:val="id-ID"/>
+        </w:rPr>
+        <w:t xml:space="preserve">                             </w:t>
+      </w:r>
+      <w:r>
+        <w:rPr>
+          <w:rFonts w:cs="Times New Roman"/>
+        </w:rPr>
+        <w:t>:</w:t>
       </w:r>
       <w:r>
         <w:rPr>
@@ -654,34 +820,26 @@
         <w:rPr>
           <w:rFonts w:cs="Times New Roman"/>
         </w:rPr>
-        <w:t>R</w:t>
-      </w:r>
-      <w:r>
-        <w:rPr>
-          <w:rFonts w:cs="Times New Roman"/>
-          <w:lang w:val="id-ID"/>
-        </w:rPr>
-        <w:t xml:space="preserve">t013 </w:t>
-      </w:r>
-      <w:r>
-        <w:rPr>
-          <w:rFonts w:cs="Times New Roman"/>
-          <w:lang w:val="id-ID"/>
-        </w:rPr>
-        <w:t>Rw.0</w:t>
-      </w:r>
-      <w:r>
-        <w:rPr>
-          <w:rFonts w:cs="Times New Roman"/>
-        </w:rPr>
-        <w:t>0</w:t>
-      </w:r>
-      <w:r>
-        <w:rPr>
-          <w:rFonts w:cs="Times New Roman"/>
-          <w:lang w:val="id-ID"/>
-        </w:rPr>
-        <w:t>3</w:t>
+        <w:t xml:space="preserve"> </w:t>
+      </w:r>
+      <w:r>
+        <w:rPr>
+          <w:rFonts w:cs="Times New Roman"/>
+        </w:rPr>
+        <w:t xml:space="preserve">Desa </w:t>
+      </w:r>
+      <w:r>
+        <w:rPr>
+          <w:rFonts w:cs="Times New Roman"/>
+          <w:lang w:val="id-ID"/>
+        </w:rPr>
+        <w:t>Jangur</w:t>
+      </w:r>
+      <w:r>
+        <w:rPr>
+          <w:rFonts w:cs="Times New Roman"/>
+        </w:rPr>
+        <w:t xml:space="preserve">    </w:t>
       </w:r>
     </w:p>
     <w:p>
@@ -691,34 +849,1020 @@
         <w:jc w:val="both"/>
         <w:rPr>
           <w:rFonts w:cs="Times New Roman"/>
-          <w:lang w:val="id-ID"/>
-        </w:rPr>
-      </w:pPr>
-      <w:r>
-        <w:rPr>
-          <w:rFonts w:cs="Times New Roman"/>
-        </w:rPr>
-        <w:t>De</w:t>
-      </w:r>
-      <w:r>
-        <w:rPr>
-          <w:rFonts w:cs="Times New Roman"/>
-          <w:lang w:val="id-ID"/>
-        </w:rPr>
-        <w:t>sa</w:t>
-      </w:r>
-      <w:r>
-        <w:rPr>
-          <w:rFonts w:cs="Times New Roman"/>
-        </w:rPr>
-        <w:tab/>
-      </w:r>
-      <w:r>
-        <w:rPr>
-          <w:rFonts w:cs="Times New Roman"/>
-          <w:lang w:val="id-ID"/>
-        </w:rPr>
-        <w:t xml:space="preserve">                             </w:t>
+        </w:rPr>
+      </w:pPr>
+    </w:p>
+    <w:p>
+      <w:pPr>
+        <w:spacing w:after="0"/>
+        <w:ind w:hanging="142"/>
+        <w:jc w:val="both"/>
+        <w:rPr>
+          <w:rFonts w:cs="Times New Roman"/>
+          <w:lang w:val="id-ID"/>
+        </w:rPr>
+      </w:pPr>
+      <w:r>
+        <w:rPr>
+          <w:rFonts w:cs="Times New Roman"/>
+        </w:rPr>
+        <w:t xml:space="preserve">Telah </w:t>
+      </w:r>
+      <w:proofErr w:type="spellStart"/>
+      <w:r>
+        <w:rPr>
+          <w:rFonts w:cs="Times New Roman"/>
+        </w:rPr>
+        <w:t>meninggal</w:t>
+      </w:r>
+      <w:proofErr w:type="spellEnd"/>
+      <w:r>
+        <w:rPr>
+          <w:rFonts w:cs="Times New Roman"/>
+        </w:rPr>
+        <w:t xml:space="preserve"> dunia </w:t>
+      </w:r>
+      <w:proofErr w:type="gramStart"/>
+      <w:r>
+        <w:rPr>
+          <w:rFonts w:cs="Times New Roman"/>
+        </w:rPr>
+        <w:t>pada  :</w:t>
+      </w:r>
+      <w:proofErr w:type="gramEnd"/>
+      <w:r>
+        <w:rPr>
+          <w:rFonts w:cs="Times New Roman"/>
+          <w:lang w:val="id-ID"/>
+        </w:rPr>
+        <w:t xml:space="preserve">  </w:t>
+      </w:r>
+    </w:p>
+    <w:p>
+      <w:pPr>
+        <w:spacing w:after="0"/>
+        <w:ind w:hanging="142"/>
+        <w:jc w:val="both"/>
+        <w:rPr>
+          <w:rFonts w:cs="Times New Roman"/>
+        </w:rPr>
+      </w:pPr>
+    </w:p>
+    <w:p>
+      <w:pPr>
+        <w:spacing w:after="0"/>
+        <w:ind w:hanging="142"/>
+        <w:jc w:val="both"/>
+        <w:rPr>
+          <w:rFonts w:cs="Times New Roman"/>
+          <w:lang w:val="id-ID"/>
+        </w:rPr>
+      </w:pPr>
+      <w:r>
+        <w:rPr>
+          <w:rFonts w:cs="Times New Roman"/>
+        </w:rPr>
+        <w:t>Hari</w:t>
+      </w:r>
+      <w:r>
+        <w:rPr>
+          <w:rFonts w:cs="Times New Roman"/>
+        </w:rPr>
+        <w:tab/>
+      </w:r>
+      <w:r>
+        <w:rPr>
+          <w:rFonts w:cs="Times New Roman"/>
+        </w:rPr>
+        <w:tab/>
+      </w:r>
+      <w:r>
+        <w:rPr>
+          <w:rFonts w:cs="Times New Roman"/>
+        </w:rPr>
+        <w:tab/>
+      </w:r>
+      <w:proofErr w:type="gramStart"/>
+      <w:r>
+        <w:rPr>
+          <w:rFonts w:cs="Times New Roman"/>
+        </w:rPr>
+        <w:t xml:space="preserve">:  </w:t>
+      </w:r>
+      <w:r>
+        <w:rPr>
+          <w:rFonts w:cs="Times New Roman"/>
+          <w:lang w:val="id-ID"/>
+        </w:rPr>
+        <w:t>{</w:t>
+      </w:r>
+      <w:proofErr w:type="spellStart"/>
+      <w:proofErr w:type="gramEnd"/>
+      <w:r>
+        <w:rPr>
+          <w:rFonts w:cs="Times New Roman"/>
+          <w:lang w:val="id-ID"/>
+        </w:rPr>
+        <w:t>death_date</w:t>
+      </w:r>
+      <w:proofErr w:type="spellEnd"/>
+      <w:r>
+        <w:rPr>
+          <w:rFonts w:cs="Times New Roman"/>
+          <w:lang w:val="id-ID"/>
+        </w:rPr>
+        <w:t>}</w:t>
+      </w:r>
+    </w:p>
+    <w:p>
+      <w:pPr>
+        <w:spacing w:after="0"/>
+        <w:ind w:hanging="142"/>
+        <w:jc w:val="both"/>
+        <w:rPr>
+          <w:rFonts w:cs="Times New Roman"/>
+          <w:lang w:val="id-ID"/>
+        </w:rPr>
+      </w:pPr>
+      <w:proofErr w:type="spellStart"/>
+      <w:r>
+        <w:rPr>
+          <w:rFonts w:cs="Times New Roman"/>
+        </w:rPr>
+        <w:t>Tanggal</w:t>
+      </w:r>
+      <w:proofErr w:type="spellEnd"/>
+      <w:r>
+        <w:rPr>
+          <w:rFonts w:cs="Times New Roman"/>
+        </w:rPr>
+        <w:tab/>
+      </w:r>
+      <w:r>
+        <w:rPr>
+          <w:rFonts w:cs="Times New Roman"/>
+        </w:rPr>
+        <w:tab/>
+      </w:r>
+      <w:r>
+        <w:rPr>
+          <w:rFonts w:cs="Times New Roman"/>
+        </w:rPr>
+        <w:tab/>
+      </w:r>
+      <w:proofErr w:type="gramStart"/>
+      <w:r>
+        <w:rPr>
+          <w:rFonts w:cs="Times New Roman"/>
+        </w:rPr>
+        <w:t xml:space="preserve">:  </w:t>
+      </w:r>
+      <w:r>
+        <w:rPr>
+          <w:rFonts w:cs="Times New Roman"/>
+          <w:lang w:val="id-ID"/>
+        </w:rPr>
+        <w:t>{</w:t>
+      </w:r>
+      <w:proofErr w:type="spellStart"/>
+      <w:proofErr w:type="gramEnd"/>
+      <w:r>
+        <w:rPr>
+          <w:rFonts w:cs="Times New Roman"/>
+          <w:lang w:val="id-ID"/>
+        </w:rPr>
+        <w:t>death_date_day</w:t>
+      </w:r>
+      <w:proofErr w:type="spellEnd"/>
+      <w:r>
+        <w:rPr>
+          <w:rFonts w:cs="Times New Roman"/>
+          <w:lang w:val="id-ID"/>
+        </w:rPr>
+        <w:t>}</w:t>
+      </w:r>
+    </w:p>
+    <w:p>
+      <w:pPr>
+        <w:spacing w:after="0"/>
+        <w:ind w:hanging="142"/>
+        <w:jc w:val="both"/>
+        <w:rPr>
+          <w:rFonts w:cs="Times New Roman"/>
+          <w:lang w:val="id-ID"/>
+        </w:rPr>
+      </w:pPr>
+      <w:proofErr w:type="spellStart"/>
+      <w:r>
+        <w:rPr>
+          <w:rFonts w:cs="Times New Roman"/>
+        </w:rPr>
+        <w:t>Bertempat</w:t>
+      </w:r>
+      <w:proofErr w:type="spellEnd"/>
+      <w:r>
+        <w:rPr>
+          <w:rFonts w:cs="Times New Roman"/>
+        </w:rPr>
+        <w:tab/>
+      </w:r>
+      <w:r>
+        <w:rPr>
+          <w:rFonts w:cs="Times New Roman"/>
+        </w:rPr>
+        <w:tab/>
+      </w:r>
+      <w:proofErr w:type="gramStart"/>
+      <w:r>
+        <w:rPr>
+          <w:rFonts w:cs="Times New Roman"/>
+        </w:rPr>
+        <w:t xml:space="preserve">:  </w:t>
+      </w:r>
+      <w:r>
+        <w:rPr>
+          <w:rFonts w:cs="Times New Roman"/>
+          <w:lang w:val="id-ID"/>
+        </w:rPr>
+        <w:t>{</w:t>
+      </w:r>
+      <w:proofErr w:type="spellStart"/>
+      <w:proofErr w:type="gramEnd"/>
+      <w:r>
+        <w:rPr>
+          <w:rFonts w:cs="Times New Roman"/>
+          <w:lang w:val="id-ID"/>
+        </w:rPr>
+        <w:t>death_place</w:t>
+      </w:r>
+      <w:proofErr w:type="spellEnd"/>
+      <w:r>
+        <w:rPr>
+          <w:rFonts w:cs="Times New Roman"/>
+          <w:lang w:val="id-ID"/>
+        </w:rPr>
+        <w:t>}</w:t>
+      </w:r>
+    </w:p>
+    <w:p>
+      <w:pPr>
+        <w:spacing w:after="0"/>
+        <w:ind w:hanging="142"/>
+        <w:jc w:val="both"/>
+        <w:rPr>
+          <w:rFonts w:cs="Times New Roman"/>
+        </w:rPr>
+      </w:pPr>
+    </w:p>
+    <w:p>
+      <w:pPr>
+        <w:spacing w:after="0"/>
+        <w:ind w:hanging="142"/>
+        <w:jc w:val="both"/>
+        <w:rPr>
+          <w:rFonts w:cs="Times New Roman"/>
+          <w:lang w:val="id-ID"/>
+        </w:rPr>
+      </w:pPr>
+      <w:proofErr w:type="spellStart"/>
+      <w:r>
+        <w:rPr>
+          <w:rFonts w:cs="Times New Roman"/>
+        </w:rPr>
+        <w:t>Penyebab</w:t>
+      </w:r>
+      <w:proofErr w:type="spellEnd"/>
+      <w:r>
+        <w:rPr>
+          <w:rFonts w:cs="Times New Roman"/>
+        </w:rPr>
+        <w:t xml:space="preserve"> </w:t>
+      </w:r>
+      <w:proofErr w:type="spellStart"/>
+      <w:r>
+        <w:rPr>
+          <w:rFonts w:cs="Times New Roman"/>
+        </w:rPr>
+        <w:t>kematian</w:t>
+      </w:r>
+      <w:proofErr w:type="spellEnd"/>
+      <w:r>
+        <w:rPr>
+          <w:rFonts w:cs="Times New Roman"/>
+        </w:rPr>
+        <w:tab/>
+      </w:r>
+      <w:proofErr w:type="gramStart"/>
+      <w:r>
+        <w:rPr>
+          <w:rFonts w:cs="Times New Roman"/>
+        </w:rPr>
+        <w:t xml:space="preserve">:  </w:t>
+      </w:r>
+      <w:r>
+        <w:rPr>
+          <w:rFonts w:cs="Times New Roman"/>
+          <w:lang w:val="id-ID"/>
+        </w:rPr>
+        <w:t>{</w:t>
+      </w:r>
+      <w:proofErr w:type="spellStart"/>
+      <w:proofErr w:type="gramEnd"/>
+      <w:r>
+        <w:rPr>
+          <w:rFonts w:cs="Times New Roman"/>
+          <w:lang w:val="id-ID"/>
+        </w:rPr>
+        <w:t>death_reason</w:t>
+      </w:r>
+      <w:proofErr w:type="spellEnd"/>
+      <w:r>
+        <w:rPr>
+          <w:rFonts w:cs="Times New Roman"/>
+          <w:lang w:val="id-ID"/>
+        </w:rPr>
+        <w:t>}</w:t>
+      </w:r>
+    </w:p>
+    <w:p>
+      <w:pPr>
+        <w:spacing w:after="0"/>
+        <w:ind w:hanging="142"/>
+        <w:jc w:val="both"/>
+        <w:rPr>
+          <w:rFonts w:cs="Times New Roman"/>
+        </w:rPr>
+      </w:pPr>
+    </w:p>
+    <w:p>
+      <w:pPr>
+        <w:spacing w:after="0"/>
+        <w:ind w:hanging="142"/>
+        <w:jc w:val="both"/>
+        <w:rPr>
+          <w:rFonts w:cs="Times New Roman"/>
+        </w:rPr>
+      </w:pPr>
+      <w:r>
+        <w:rPr>
+          <w:rFonts w:cs="Times New Roman"/>
+        </w:rPr>
+        <w:t xml:space="preserve">Surat </w:t>
+      </w:r>
+      <w:proofErr w:type="spellStart"/>
+      <w:r>
+        <w:rPr>
+          <w:rFonts w:cs="Times New Roman"/>
+        </w:rPr>
+        <w:t>keterangan</w:t>
+      </w:r>
+      <w:proofErr w:type="spellEnd"/>
+      <w:r>
+        <w:rPr>
+          <w:rFonts w:cs="Times New Roman"/>
+        </w:rPr>
+        <w:t xml:space="preserve"> </w:t>
+      </w:r>
+      <w:proofErr w:type="spellStart"/>
+      <w:r>
+        <w:rPr>
+          <w:rFonts w:cs="Times New Roman"/>
+        </w:rPr>
+        <w:t>ini</w:t>
+      </w:r>
+      <w:proofErr w:type="spellEnd"/>
+      <w:r>
+        <w:rPr>
+          <w:rFonts w:cs="Times New Roman"/>
+        </w:rPr>
+        <w:t xml:space="preserve"> </w:t>
+      </w:r>
+      <w:proofErr w:type="spellStart"/>
+      <w:r>
+        <w:rPr>
+          <w:rFonts w:cs="Times New Roman"/>
+        </w:rPr>
+        <w:t>dibuat</w:t>
+      </w:r>
+      <w:proofErr w:type="spellEnd"/>
+      <w:r>
+        <w:rPr>
+          <w:rFonts w:cs="Times New Roman"/>
+        </w:rPr>
+        <w:t xml:space="preserve"> </w:t>
+      </w:r>
+      <w:proofErr w:type="spellStart"/>
+      <w:r>
+        <w:rPr>
+          <w:rFonts w:cs="Times New Roman"/>
+        </w:rPr>
+        <w:t>berdasarkan</w:t>
+      </w:r>
+      <w:proofErr w:type="spellEnd"/>
+      <w:r>
+        <w:rPr>
+          <w:rFonts w:cs="Times New Roman"/>
+        </w:rPr>
+        <w:t xml:space="preserve"> </w:t>
+      </w:r>
+      <w:proofErr w:type="spellStart"/>
+      <w:r>
+        <w:rPr>
+          <w:rFonts w:cs="Times New Roman"/>
+        </w:rPr>
+        <w:t>keterangan</w:t>
+      </w:r>
+      <w:proofErr w:type="spellEnd"/>
+      <w:r>
+        <w:rPr>
+          <w:rFonts w:cs="Times New Roman"/>
+        </w:rPr>
+        <w:t xml:space="preserve"> </w:t>
+      </w:r>
+      <w:proofErr w:type="spellStart"/>
+      <w:proofErr w:type="gramStart"/>
+      <w:r>
+        <w:rPr>
+          <w:rFonts w:cs="Times New Roman"/>
+        </w:rPr>
+        <w:t>pelapor</w:t>
+      </w:r>
+      <w:proofErr w:type="spellEnd"/>
+      <w:r>
+        <w:rPr>
+          <w:rFonts w:cs="Times New Roman"/>
+        </w:rPr>
+        <w:t xml:space="preserve"> :</w:t>
+      </w:r>
+      <w:proofErr w:type="gramEnd"/>
+    </w:p>
+    <w:p>
+      <w:pPr>
+        <w:spacing w:after="0"/>
+        <w:ind w:hanging="142"/>
+        <w:jc w:val="both"/>
+        <w:rPr>
+          <w:rFonts w:cs="Times New Roman"/>
+        </w:rPr>
+      </w:pPr>
+    </w:p>
+    <w:p>
+      <w:pPr>
+        <w:spacing w:after="0"/>
+        <w:ind w:hanging="142"/>
+        <w:rPr>
+          <w:rFonts w:cs="Times New Roman"/>
+          <w:lang w:val="id-ID"/>
+        </w:rPr>
+      </w:pPr>
+      <w:r>
+        <w:rPr>
+          <w:rFonts w:cs="Times New Roman"/>
+        </w:rPr>
+        <w:t>N a m a</w:t>
+      </w:r>
+      <w:r>
+        <w:rPr>
+          <w:rFonts w:cs="Times New Roman"/>
+        </w:rPr>
+        <w:tab/>
+      </w:r>
+      <w:r>
+        <w:rPr>
+          <w:rFonts w:cs="Times New Roman"/>
+        </w:rPr>
+        <w:tab/>
+      </w:r>
+      <w:r>
+        <w:rPr>
+          <w:rFonts w:cs="Times New Roman"/>
+        </w:rPr>
+        <w:tab/>
+      </w:r>
+      <w:proofErr w:type="gramStart"/>
+      <w:r>
+        <w:rPr>
+          <w:rFonts w:cs="Times New Roman"/>
+        </w:rPr>
+        <w:t xml:space="preserve">:  </w:t>
+      </w:r>
+      <w:r>
+        <w:rPr>
+          <w:rFonts w:cs="Times New Roman"/>
+          <w:lang w:val="id-ID"/>
+        </w:rPr>
+        <w:t>{</w:t>
+      </w:r>
+      <w:proofErr w:type="spellStart"/>
+      <w:proofErr w:type="gramEnd"/>
+      <w:r>
+        <w:rPr>
+          <w:rFonts w:cs="Times New Roman"/>
+          <w:lang w:val="id-ID"/>
+        </w:rPr>
+        <w:t>reporter_name</w:t>
+      </w:r>
+      <w:proofErr w:type="spellEnd"/>
+      <w:r>
+        <w:rPr>
+          <w:rFonts w:cs="Times New Roman"/>
+          <w:lang w:val="id-ID"/>
+        </w:rPr>
+        <w:t>}</w:t>
+      </w:r>
+    </w:p>
+    <w:p>
+      <w:pPr>
+        <w:spacing w:after="0"/>
+        <w:ind w:hanging="142"/>
+        <w:rPr>
+          <w:rFonts w:eastAsia="Times New Roman" w:cs="Times New Roman"/>
+        </w:rPr>
+      </w:pPr>
+      <w:proofErr w:type="spellStart"/>
+      <w:r>
+        <w:rPr>
+          <w:rFonts w:cs="Times New Roman"/>
+        </w:rPr>
+        <w:t>Tempat</w:t>
+      </w:r>
+      <w:proofErr w:type="spellEnd"/>
+      <w:r>
+        <w:rPr>
+          <w:rFonts w:cs="Times New Roman"/>
+        </w:rPr>
+        <w:t xml:space="preserve"> / Tangal Lahir</w:t>
+      </w:r>
+      <w:r>
+        <w:rPr>
+          <w:rFonts w:cs="Times New Roman"/>
+        </w:rPr>
+        <w:tab/>
+      </w:r>
+      <w:proofErr w:type="gramStart"/>
+      <w:r>
+        <w:rPr>
+          <w:rFonts w:cs="Times New Roman"/>
+        </w:rPr>
+        <w:t xml:space="preserve">: </w:t>
+      </w:r>
+      <w:r>
+        <w:rPr>
+          <w:rFonts w:cs="Times New Roman"/>
+          <w:lang w:val="id-ID"/>
+        </w:rPr>
+        <w:t xml:space="preserve"> </w:t>
+      </w:r>
+      <w:r>
+        <w:rPr>
+          <w:rFonts w:cs="Times New Roman"/>
+          <w:lang w:val="id-ID"/>
+        </w:rPr>
+        <w:t>{</w:t>
+      </w:r>
+      <w:proofErr w:type="spellStart"/>
+      <w:proofErr w:type="gramEnd"/>
+      <w:r>
+        <w:rPr>
+          <w:rFonts w:cs="Times New Roman"/>
+          <w:lang w:val="id-ID"/>
+        </w:rPr>
+        <w:t>reporter_born_place</w:t>
+      </w:r>
+      <w:proofErr w:type="spellEnd"/>
+      <w:r>
+        <w:rPr>
+          <w:rFonts w:cs="Times New Roman"/>
+          <w:lang w:val="id-ID"/>
+        </w:rPr>
+        <w:t>}</w:t>
+      </w:r>
+      <w:r>
+        <w:rPr>
+          <w:rFonts w:cs="Times New Roman"/>
+          <w:lang w:val="id-ID"/>
+        </w:rPr>
+        <w:t>,</w:t>
+      </w:r>
+      <w:r>
+        <w:rPr>
+          <w:rFonts w:cs="Times New Roman"/>
+          <w:lang w:val="id-ID"/>
+        </w:rPr>
+        <w:t xml:space="preserve"> {</w:t>
+      </w:r>
+      <w:proofErr w:type="spellStart"/>
+      <w:r>
+        <w:rPr>
+          <w:rFonts w:cs="Times New Roman"/>
+          <w:lang w:val="id-ID"/>
+        </w:rPr>
+        <w:t>reporter_born_birth</w:t>
+      </w:r>
+      <w:proofErr w:type="spellEnd"/>
+      <w:r>
+        <w:rPr>
+          <w:rFonts w:cs="Times New Roman"/>
+          <w:lang w:val="id-ID"/>
+        </w:rPr>
+        <w:t>}</w:t>
+      </w:r>
+    </w:p>
+    <w:p>
+      <w:pPr>
+        <w:spacing w:after="0"/>
+        <w:ind w:hanging="142"/>
+        <w:rPr>
+          <w:rFonts w:eastAsia="Times New Roman" w:cs="Times New Roman"/>
+          <w:lang w:val="id-ID"/>
+        </w:rPr>
+      </w:pPr>
+      <w:proofErr w:type="gramStart"/>
+      <w:r>
+        <w:rPr>
+          <w:rFonts w:cs="Times New Roman"/>
+        </w:rPr>
+        <w:t>N  I</w:t>
+      </w:r>
+      <w:proofErr w:type="gramEnd"/>
+      <w:r>
+        <w:rPr>
+          <w:rFonts w:cs="Times New Roman"/>
+        </w:rPr>
+        <w:t xml:space="preserve">  K</w:t>
+      </w:r>
+      <w:r>
+        <w:rPr>
+          <w:rFonts w:cs="Times New Roman"/>
+        </w:rPr>
+        <w:tab/>
+      </w:r>
+      <w:r>
+        <w:rPr>
+          <w:rFonts w:cs="Times New Roman"/>
+        </w:rPr>
+        <w:tab/>
+      </w:r>
+      <w:r>
+        <w:rPr>
+          <w:rFonts w:cs="Times New Roman"/>
+        </w:rPr>
+        <w:tab/>
+      </w:r>
+      <w:proofErr w:type="gramStart"/>
+      <w:r>
+        <w:rPr>
+          <w:rFonts w:cs="Times New Roman"/>
+        </w:rPr>
+        <w:t xml:space="preserve">:  </w:t>
+      </w:r>
+      <w:r>
+        <w:rPr>
+          <w:rFonts w:cs="Times New Roman"/>
+          <w:lang w:val="id-ID"/>
+        </w:rPr>
+        <w:t>{</w:t>
+      </w:r>
+      <w:proofErr w:type="spellStart"/>
+      <w:proofErr w:type="gramEnd"/>
+      <w:r>
+        <w:rPr>
+          <w:rFonts w:cs="Times New Roman"/>
+          <w:lang w:val="id-ID"/>
+        </w:rPr>
+        <w:t>reporter_nik</w:t>
+      </w:r>
+      <w:proofErr w:type="spellEnd"/>
+      <w:r>
+        <w:rPr>
+          <w:rFonts w:cs="Times New Roman"/>
+          <w:lang w:val="id-ID"/>
+        </w:rPr>
+        <w:t>}</w:t>
+      </w:r>
+    </w:p>
+    <w:p>
+      <w:pPr>
+        <w:spacing w:after="0"/>
+        <w:ind w:hanging="142"/>
+        <w:rPr>
+          <w:rFonts w:eastAsia="Microsoft JhengHei" w:cs="Times New Roman"/>
+          <w:lang w:val="id-ID"/>
+        </w:rPr>
+      </w:pPr>
+      <w:r>
+        <w:rPr>
+          <w:rFonts w:eastAsia="Microsoft JhengHei" w:cs="Times New Roman"/>
+        </w:rPr>
+        <w:t xml:space="preserve">Jenis </w:t>
+      </w:r>
+      <w:proofErr w:type="spellStart"/>
+      <w:r>
+        <w:rPr>
+          <w:rFonts w:eastAsia="Microsoft JhengHei" w:cs="Times New Roman"/>
+        </w:rPr>
+        <w:t>Kelamin</w:t>
+      </w:r>
+      <w:proofErr w:type="spellEnd"/>
+      <w:r>
+        <w:rPr>
+          <w:rFonts w:eastAsia="Microsoft JhengHei" w:cs="Times New Roman"/>
+        </w:rPr>
+        <w:tab/>
+      </w:r>
+      <w:r>
+        <w:rPr>
+          <w:rFonts w:eastAsia="Microsoft JhengHei" w:cs="Times New Roman"/>
+        </w:rPr>
+        <w:tab/>
+      </w:r>
+      <w:proofErr w:type="gramStart"/>
+      <w:r>
+        <w:rPr>
+          <w:rFonts w:eastAsia="Microsoft JhengHei" w:cs="Times New Roman"/>
+        </w:rPr>
+        <w:t xml:space="preserve">:  </w:t>
+      </w:r>
+      <w:r>
+        <w:rPr>
+          <w:rFonts w:eastAsia="Microsoft JhengHei" w:cs="Times New Roman"/>
+          <w:lang w:val="id-ID"/>
+        </w:rPr>
+        <w:t>{</w:t>
+      </w:r>
+      <w:proofErr w:type="spellStart"/>
+      <w:proofErr w:type="gramEnd"/>
+      <w:r>
+        <w:rPr>
+          <w:rFonts w:eastAsia="Microsoft JhengHei" w:cs="Times New Roman"/>
+          <w:lang w:val="id-ID"/>
+        </w:rPr>
+        <w:t>reporter_gender</w:t>
+      </w:r>
+      <w:proofErr w:type="spellEnd"/>
+      <w:r>
+        <w:rPr>
+          <w:rFonts w:eastAsia="Microsoft JhengHei" w:cs="Times New Roman"/>
+          <w:lang w:val="id-ID"/>
+        </w:rPr>
+        <w:t>}</w:t>
+      </w:r>
+    </w:p>
+    <w:p>
+      <w:pPr>
+        <w:spacing w:after="0"/>
+        <w:ind w:hanging="142"/>
+        <w:rPr>
+          <w:rFonts w:eastAsia="Microsoft JhengHei" w:cs="Times New Roman"/>
+          <w:lang w:val="id-ID"/>
+        </w:rPr>
+      </w:pPr>
+      <w:r>
+        <w:rPr>
+          <w:rFonts w:eastAsia="Microsoft JhengHei" w:cs="Times New Roman"/>
+        </w:rPr>
+        <w:t>Status</w:t>
+      </w:r>
+      <w:r>
+        <w:rPr>
+          <w:rFonts w:eastAsia="Microsoft JhengHei" w:cs="Times New Roman"/>
+        </w:rPr>
+        <w:tab/>
+      </w:r>
+      <w:r>
+        <w:rPr>
+          <w:rFonts w:eastAsia="Microsoft JhengHei" w:cs="Times New Roman"/>
+        </w:rPr>
+        <w:tab/>
+      </w:r>
+      <w:r>
+        <w:rPr>
+          <w:rFonts w:eastAsia="Microsoft JhengHei" w:cs="Times New Roman"/>
+        </w:rPr>
+        <w:tab/>
+      </w:r>
+      <w:proofErr w:type="gramStart"/>
+      <w:r>
+        <w:rPr>
+          <w:rFonts w:eastAsia="Microsoft JhengHei" w:cs="Times New Roman"/>
+        </w:rPr>
+        <w:t xml:space="preserve">:  </w:t>
+      </w:r>
+      <w:r>
+        <w:rPr>
+          <w:rFonts w:eastAsia="Microsoft JhengHei" w:cs="Times New Roman"/>
+          <w:lang w:val="id-ID"/>
+        </w:rPr>
+        <w:t>{</w:t>
+      </w:r>
+      <w:proofErr w:type="spellStart"/>
+      <w:proofErr w:type="gramEnd"/>
+      <w:r>
+        <w:rPr>
+          <w:rFonts w:eastAsia="Microsoft JhengHei" w:cs="Times New Roman"/>
+          <w:lang w:val="id-ID"/>
+        </w:rPr>
+        <w:t>reporter_marital_status</w:t>
+      </w:r>
+      <w:proofErr w:type="spellEnd"/>
+      <w:r>
+        <w:rPr>
+          <w:rFonts w:eastAsia="Microsoft JhengHei" w:cs="Times New Roman"/>
+          <w:lang w:val="id-ID"/>
+        </w:rPr>
+        <w:t>}</w:t>
+      </w:r>
+    </w:p>
+    <w:p>
+      <w:pPr>
+        <w:spacing w:after="0"/>
+        <w:ind w:hanging="142"/>
+        <w:rPr>
+          <w:rFonts w:eastAsia="Microsoft JhengHei" w:cs="Times New Roman"/>
+          <w:lang w:val="id-ID"/>
+        </w:rPr>
+      </w:pPr>
+      <w:r>
+        <w:rPr>
+          <w:rFonts w:eastAsia="Microsoft JhengHei" w:cs="Times New Roman"/>
+        </w:rPr>
+        <w:t>Agama</w:t>
+      </w:r>
+      <w:r>
+        <w:rPr>
+          <w:rFonts w:eastAsia="Microsoft JhengHei" w:cs="Times New Roman"/>
+        </w:rPr>
+        <w:tab/>
+      </w:r>
+      <w:r>
+        <w:rPr>
+          <w:rFonts w:eastAsia="Microsoft JhengHei" w:cs="Times New Roman"/>
+        </w:rPr>
+        <w:tab/>
+      </w:r>
+      <w:r>
+        <w:rPr>
+          <w:rFonts w:eastAsia="Microsoft JhengHei" w:cs="Times New Roman"/>
+        </w:rPr>
+        <w:tab/>
+      </w:r>
+      <w:proofErr w:type="gramStart"/>
+      <w:r>
+        <w:rPr>
+          <w:rFonts w:eastAsia="Microsoft JhengHei" w:cs="Times New Roman"/>
+        </w:rPr>
+        <w:t xml:space="preserve">: </w:t>
+      </w:r>
+      <w:r>
+        <w:rPr>
+          <w:rFonts w:eastAsia="Microsoft JhengHei" w:cs="Times New Roman"/>
+        </w:rPr>
+        <w:t xml:space="preserve"> </w:t>
+      </w:r>
+      <w:r>
+        <w:rPr>
+          <w:rFonts w:eastAsia="Microsoft JhengHei" w:cs="Times New Roman"/>
+          <w:lang w:val="id-ID"/>
+        </w:rPr>
+        <w:t>{</w:t>
+      </w:r>
+      <w:proofErr w:type="spellStart"/>
+      <w:proofErr w:type="gramEnd"/>
+      <w:r>
+        <w:rPr>
+          <w:rFonts w:eastAsia="Microsoft JhengHei" w:cs="Times New Roman"/>
+          <w:lang w:val="id-ID"/>
+        </w:rPr>
+        <w:t>reporter_religion</w:t>
+      </w:r>
+      <w:proofErr w:type="spellEnd"/>
+      <w:r>
+        <w:rPr>
+          <w:rFonts w:eastAsia="Microsoft JhengHei" w:cs="Times New Roman"/>
+          <w:lang w:val="id-ID"/>
+        </w:rPr>
+        <w:t>}</w:t>
+      </w:r>
+    </w:p>
+    <w:p>
+      <w:pPr>
+        <w:spacing w:after="0"/>
+        <w:ind w:hanging="142"/>
+        <w:jc w:val="both"/>
+        <w:rPr>
+          <w:rFonts w:cs="Times New Roman"/>
+          <w:lang w:val="id-ID"/>
+        </w:rPr>
+      </w:pPr>
+      <w:r>
+        <w:rPr>
+          <w:rFonts w:eastAsia="Microsoft JhengHei" w:cs="Times New Roman"/>
+        </w:rPr>
+        <w:t xml:space="preserve">Alamat </w:t>
+      </w:r>
+      <w:r>
+        <w:rPr>
+          <w:rFonts w:eastAsia="Microsoft JhengHei" w:cs="Times New Roman"/>
+        </w:rPr>
+        <w:tab/>
+      </w:r>
+      <w:r>
+        <w:rPr>
+          <w:rFonts w:eastAsia="Microsoft JhengHei" w:cs="Times New Roman"/>
+        </w:rPr>
+        <w:tab/>
+      </w:r>
+      <w:r>
+        <w:rPr>
+          <w:rFonts w:eastAsia="Microsoft JhengHei" w:cs="Times New Roman"/>
+        </w:rPr>
+        <w:tab/>
+      </w:r>
+      <w:proofErr w:type="gramStart"/>
+      <w:r>
+        <w:rPr>
+          <w:rFonts w:eastAsia="Microsoft JhengHei" w:cs="Times New Roman"/>
+        </w:rPr>
+        <w:t xml:space="preserve">: </w:t>
+      </w:r>
+      <w:r>
+        <w:rPr>
+          <w:rFonts w:eastAsia="Microsoft JhengHei" w:cs="Times New Roman"/>
+        </w:rPr>
+        <w:t xml:space="preserve"> </w:t>
+      </w:r>
+      <w:r>
+        <w:rPr>
+          <w:rFonts w:eastAsia="Microsoft JhengHei" w:cs="Times New Roman"/>
+          <w:lang w:val="id-ID"/>
+        </w:rPr>
+        <w:t>{</w:t>
+      </w:r>
+      <w:proofErr w:type="spellStart"/>
+      <w:proofErr w:type="gramEnd"/>
+      <w:r>
+        <w:rPr>
+          <w:rFonts w:eastAsia="Microsoft JhengHei" w:cs="Times New Roman"/>
+          <w:lang w:val="id-ID"/>
+        </w:rPr>
+        <w:t>reporter_address</w:t>
+      </w:r>
+      <w:proofErr w:type="spellEnd"/>
+      <w:r>
+        <w:rPr>
+          <w:rFonts w:eastAsia="Microsoft JhengHei" w:cs="Times New Roman"/>
+          <w:lang w:val="id-ID"/>
+        </w:rPr>
+        <w:t>}</w:t>
+      </w:r>
+    </w:p>
+    <w:p>
+      <w:pPr>
+        <w:spacing w:after="0"/>
+        <w:ind w:hanging="142"/>
+        <w:jc w:val="both"/>
+        <w:rPr>
+          <w:rFonts w:cs="Times New Roman"/>
+        </w:rPr>
+      </w:pPr>
+      <w:r>
+        <w:rPr>
+          <w:rFonts w:cs="Times New Roman"/>
+        </w:rPr>
+        <w:t>Desa/Kel</w:t>
+      </w:r>
+      <w:r>
+        <w:rPr>
+          <w:rFonts w:cs="Times New Roman"/>
+        </w:rPr>
+        <w:t>.</w:t>
+      </w:r>
+      <w:r>
+        <w:rPr>
+          <w:rFonts w:cs="Times New Roman"/>
+        </w:rPr>
+        <w:tab/>
+      </w:r>
+      <w:r>
+        <w:rPr>
+          <w:rFonts w:cs="Times New Roman"/>
+        </w:rPr>
+        <w:tab/>
+      </w:r>
+      <w:r>
+        <w:rPr>
+          <w:rFonts w:cs="Times New Roman"/>
+          <w:lang w:val="id-ID"/>
+        </w:rPr>
+        <w:t xml:space="preserve">             </w:t>
+      </w:r>
+      <w:proofErr w:type="gramStart"/>
+      <w:r>
+        <w:rPr>
+          <w:rFonts w:cs="Times New Roman"/>
+          <w:lang w:val="id-ID"/>
+        </w:rPr>
+        <w:t xml:space="preserve">  </w:t>
       </w:r>
       <w:r>
         <w:rPr>
@@ -726,820 +1870,19 @@
         </w:rPr>
         <w:t>:</w:t>
       </w:r>
-      <w:r>
-        <w:rPr>
-          <w:rFonts w:cs="Times New Roman"/>
-          <w:lang w:val="id-ID"/>
-        </w:rPr>
-        <w:t xml:space="preserve"> </w:t>
-      </w:r>
-      <w:r>
-        <w:rPr>
-          <w:rFonts w:cs="Times New Roman"/>
-        </w:rPr>
-        <w:t xml:space="preserve"> </w:t>
-      </w:r>
-      <w:r>
-        <w:rPr>
-          <w:rFonts w:cs="Times New Roman"/>
-          <w:lang w:val="id-ID"/>
-        </w:rPr>
-        <w:t>Jangur</w:t>
-      </w:r>
-      <w:r>
-        <w:rPr>
-          <w:rFonts w:cs="Times New Roman"/>
-        </w:rPr>
-        <w:t xml:space="preserve">    </w:t>
-      </w:r>
-    </w:p>
-    <w:p>
-      <w:pPr>
-        <w:spacing w:after="0"/>
-        <w:ind w:hanging="142"/>
-        <w:jc w:val="both"/>
-        <w:rPr>
-          <w:rFonts w:cs="Times New Roman"/>
-        </w:rPr>
-      </w:pPr>
-    </w:p>
-    <w:p>
-      <w:pPr>
-        <w:spacing w:after="0"/>
-        <w:ind w:hanging="142"/>
-        <w:jc w:val="both"/>
-        <w:rPr>
-          <w:rFonts w:cs="Times New Roman"/>
-          <w:lang w:val="id-ID"/>
-        </w:rPr>
-      </w:pPr>
-      <w:r>
-        <w:rPr>
-          <w:rFonts w:cs="Times New Roman"/>
-        </w:rPr>
-        <w:t xml:space="preserve">Telah </w:t>
-      </w:r>
-      <w:proofErr w:type="spellStart"/>
-      <w:r>
-        <w:rPr>
-          <w:rFonts w:cs="Times New Roman"/>
-        </w:rPr>
-        <w:t>meninggal</w:t>
-      </w:r>
-      <w:proofErr w:type="spellEnd"/>
-      <w:r>
-        <w:rPr>
-          <w:rFonts w:cs="Times New Roman"/>
-        </w:rPr>
-        <w:t xml:space="preserve"> dunia </w:t>
-      </w:r>
-      <w:proofErr w:type="gramStart"/>
-      <w:r>
-        <w:rPr>
-          <w:rFonts w:cs="Times New Roman"/>
-        </w:rPr>
-        <w:t>pada  :</w:t>
-      </w:r>
       <w:proofErr w:type="gramEnd"/>
       <w:r>
         <w:rPr>
           <w:rFonts w:cs="Times New Roman"/>
-          <w:lang w:val="id-ID"/>
         </w:rPr>
         <w:t xml:space="preserve">  </w:t>
       </w:r>
-    </w:p>
-    <w:p>
-      <w:pPr>
-        <w:spacing w:after="0"/>
-        <w:ind w:hanging="142"/>
-        <w:jc w:val="both"/>
-        <w:rPr>
-          <w:rFonts w:cs="Times New Roman"/>
-        </w:rPr>
-      </w:pPr>
-    </w:p>
-    <w:p>
-      <w:pPr>
-        <w:spacing w:after="0"/>
-        <w:ind w:hanging="142"/>
-        <w:jc w:val="both"/>
-        <w:rPr>
-          <w:rFonts w:cs="Times New Roman"/>
-          <w:lang w:val="id-ID"/>
-        </w:rPr>
-      </w:pPr>
-      <w:r>
-        <w:rPr>
-          <w:rFonts w:cs="Times New Roman"/>
-        </w:rPr>
-        <w:t>Hari</w:t>
-      </w:r>
-      <w:r>
-        <w:rPr>
-          <w:rFonts w:cs="Times New Roman"/>
-        </w:rPr>
-        <w:tab/>
-      </w:r>
-      <w:r>
-        <w:rPr>
-          <w:rFonts w:cs="Times New Roman"/>
-        </w:rPr>
-        <w:tab/>
-      </w:r>
-      <w:r>
-        <w:rPr>
-          <w:rFonts w:cs="Times New Roman"/>
-        </w:rPr>
-        <w:tab/>
-        <w:t xml:space="preserve">:  </w:t>
-      </w:r>
-      <w:r>
-        <w:rPr>
-          <w:rFonts w:cs="Times New Roman"/>
-          <w:lang w:val="id-ID"/>
-        </w:rPr>
-        <w:t>Selasa</w:t>
-      </w:r>
-    </w:p>
-    <w:p>
-      <w:pPr>
-        <w:spacing w:after="0"/>
-        <w:ind w:hanging="142"/>
-        <w:jc w:val="both"/>
-        <w:rPr>
-          <w:rFonts w:cs="Times New Roman"/>
-          <w:lang w:val="id-ID"/>
-        </w:rPr>
-      </w:pPr>
-      <w:proofErr w:type="spellStart"/>
-      <w:r>
-        <w:rPr>
-          <w:rFonts w:cs="Times New Roman"/>
-        </w:rPr>
-        <w:t>Tanggal</w:t>
-      </w:r>
-      <w:proofErr w:type="spellEnd"/>
-      <w:r>
-        <w:rPr>
-          <w:rFonts w:cs="Times New Roman"/>
-        </w:rPr>
-        <w:tab/>
-      </w:r>
-      <w:r>
-        <w:rPr>
-          <w:rFonts w:cs="Times New Roman"/>
-        </w:rPr>
-        <w:tab/>
-      </w:r>
-      <w:r>
-        <w:rPr>
-          <w:rFonts w:cs="Times New Roman"/>
-        </w:rPr>
-        <w:tab/>
-        <w:t xml:space="preserve">:  </w:t>
-      </w:r>
-      <w:r>
-        <w:rPr>
-          <w:rFonts w:cs="Times New Roman"/>
-          <w:lang w:val="id-ID"/>
-        </w:rPr>
-        <w:t>26-10-2012</w:t>
-      </w:r>
-      <w:r>
-        <w:rPr>
-          <w:rFonts w:cs="Times New Roman"/>
-          <w:lang w:val="id-ID"/>
-        </w:rPr>
-        <w:t xml:space="preserve"> </w:t>
-      </w:r>
-    </w:p>
-    <w:p>
-      <w:pPr>
-        <w:spacing w:after="0"/>
-        <w:ind w:hanging="142"/>
-        <w:jc w:val="both"/>
-        <w:rPr>
-          <w:rFonts w:cs="Times New Roman"/>
-          <w:lang w:val="id-ID"/>
-        </w:rPr>
-      </w:pPr>
-      <w:proofErr w:type="spellStart"/>
-      <w:r>
-        <w:rPr>
-          <w:rFonts w:cs="Times New Roman"/>
-        </w:rPr>
-        <w:t>Bertempat</w:t>
-      </w:r>
-      <w:proofErr w:type="spellEnd"/>
-      <w:r>
-        <w:rPr>
-          <w:rFonts w:cs="Times New Roman"/>
-        </w:rPr>
-        <w:tab/>
-      </w:r>
-      <w:r>
-        <w:rPr>
-          <w:rFonts w:cs="Times New Roman"/>
-        </w:rPr>
-        <w:tab/>
-        <w:t xml:space="preserve">:  </w:t>
-      </w:r>
       <w:r>
         <w:rPr>
           <w:rFonts w:cs="Times New Roman"/>
           <w:lang w:val="id-ID"/>
         </w:rPr>
         <w:t>Desa Jangur</w:t>
-      </w:r>
-    </w:p>
-    <w:p>
-      <w:pPr>
-        <w:spacing w:after="0"/>
-        <w:ind w:hanging="142"/>
-        <w:jc w:val="both"/>
-        <w:rPr>
-          <w:rFonts w:cs="Times New Roman"/>
-        </w:rPr>
-      </w:pPr>
-    </w:p>
-    <w:p>
-      <w:pPr>
-        <w:spacing w:after="0"/>
-        <w:ind w:hanging="142"/>
-        <w:jc w:val="both"/>
-        <w:rPr>
-          <w:rFonts w:cs="Times New Roman"/>
-          <w:lang w:val="id-ID"/>
-        </w:rPr>
-      </w:pPr>
-      <w:proofErr w:type="spellStart"/>
-      <w:r>
-        <w:rPr>
-          <w:rFonts w:cs="Times New Roman"/>
-        </w:rPr>
-        <w:t>Penyebab</w:t>
-      </w:r>
-      <w:proofErr w:type="spellEnd"/>
-      <w:r>
-        <w:rPr>
-          <w:rFonts w:cs="Times New Roman"/>
-        </w:rPr>
-        <w:t xml:space="preserve"> </w:t>
-      </w:r>
-      <w:proofErr w:type="spellStart"/>
-      <w:r>
-        <w:rPr>
-          <w:rFonts w:cs="Times New Roman"/>
-        </w:rPr>
-        <w:t>kematian</w:t>
-      </w:r>
-      <w:proofErr w:type="spellEnd"/>
-      <w:r>
-        <w:rPr>
-          <w:rFonts w:cs="Times New Roman"/>
-        </w:rPr>
-        <w:tab/>
-        <w:t xml:space="preserve">:  </w:t>
-      </w:r>
-      <w:r>
-        <w:rPr>
-          <w:rFonts w:cs="Times New Roman"/>
-          <w:lang w:val="id-ID"/>
-        </w:rPr>
-        <w:t>Sakit</w:t>
-      </w:r>
-    </w:p>
-    <w:p>
-      <w:pPr>
-        <w:spacing w:after="0"/>
-        <w:ind w:hanging="142"/>
-        <w:jc w:val="both"/>
-        <w:rPr>
-          <w:rFonts w:cs="Times New Roman"/>
-        </w:rPr>
-      </w:pPr>
-    </w:p>
-    <w:p>
-      <w:pPr>
-        <w:spacing w:after="0"/>
-        <w:ind w:hanging="142"/>
-        <w:jc w:val="both"/>
-        <w:rPr>
-          <w:rFonts w:cs="Times New Roman"/>
-        </w:rPr>
-      </w:pPr>
-      <w:r>
-        <w:rPr>
-          <w:rFonts w:cs="Times New Roman"/>
-        </w:rPr>
-        <w:t xml:space="preserve">Surat </w:t>
-      </w:r>
-      <w:proofErr w:type="spellStart"/>
-      <w:r>
-        <w:rPr>
-          <w:rFonts w:cs="Times New Roman"/>
-        </w:rPr>
-        <w:t>keterangan</w:t>
-      </w:r>
-      <w:proofErr w:type="spellEnd"/>
-      <w:r>
-        <w:rPr>
-          <w:rFonts w:cs="Times New Roman"/>
-        </w:rPr>
-        <w:t xml:space="preserve"> </w:t>
-      </w:r>
-      <w:proofErr w:type="spellStart"/>
-      <w:r>
-        <w:rPr>
-          <w:rFonts w:cs="Times New Roman"/>
-        </w:rPr>
-        <w:t>ini</w:t>
-      </w:r>
-      <w:proofErr w:type="spellEnd"/>
-      <w:r>
-        <w:rPr>
-          <w:rFonts w:cs="Times New Roman"/>
-        </w:rPr>
-        <w:t xml:space="preserve"> </w:t>
-      </w:r>
-      <w:proofErr w:type="spellStart"/>
-      <w:r>
-        <w:rPr>
-          <w:rFonts w:cs="Times New Roman"/>
-        </w:rPr>
-        <w:t>dibuat</w:t>
-      </w:r>
-      <w:proofErr w:type="spellEnd"/>
-      <w:r>
-        <w:rPr>
-          <w:rFonts w:cs="Times New Roman"/>
-        </w:rPr>
-        <w:t xml:space="preserve"> </w:t>
-      </w:r>
-      <w:proofErr w:type="spellStart"/>
-      <w:r>
-        <w:rPr>
-          <w:rFonts w:cs="Times New Roman"/>
-        </w:rPr>
-        <w:t>berdasarkan</w:t>
-      </w:r>
-      <w:proofErr w:type="spellEnd"/>
-      <w:r>
-        <w:rPr>
-          <w:rFonts w:cs="Times New Roman"/>
-        </w:rPr>
-        <w:t xml:space="preserve"> </w:t>
-      </w:r>
-      <w:proofErr w:type="spellStart"/>
-      <w:r>
-        <w:rPr>
-          <w:rFonts w:cs="Times New Roman"/>
-        </w:rPr>
-        <w:t>keterangan</w:t>
-      </w:r>
-      <w:proofErr w:type="spellEnd"/>
-      <w:r>
-        <w:rPr>
-          <w:rFonts w:cs="Times New Roman"/>
-        </w:rPr>
-        <w:t xml:space="preserve"> </w:t>
-      </w:r>
-      <w:proofErr w:type="spellStart"/>
-      <w:proofErr w:type="gramStart"/>
-      <w:r>
-        <w:rPr>
-          <w:rFonts w:cs="Times New Roman"/>
-        </w:rPr>
-        <w:t>pelapor</w:t>
-      </w:r>
-      <w:proofErr w:type="spellEnd"/>
-      <w:r>
-        <w:rPr>
-          <w:rFonts w:cs="Times New Roman"/>
-        </w:rPr>
-        <w:t xml:space="preserve"> :</w:t>
-      </w:r>
-      <w:proofErr w:type="gramEnd"/>
-    </w:p>
-    <w:p>
-      <w:pPr>
-        <w:spacing w:after="0"/>
-        <w:ind w:hanging="142"/>
-        <w:jc w:val="both"/>
-        <w:rPr>
-          <w:rFonts w:cs="Times New Roman"/>
-        </w:rPr>
-      </w:pPr>
-    </w:p>
-    <w:p>
-      <w:pPr>
-        <w:spacing w:after="0"/>
-        <w:ind w:hanging="142"/>
-        <w:rPr>
-          <w:rFonts w:cs="Times New Roman"/>
-          <w:lang w:val="id-ID"/>
-        </w:rPr>
-      </w:pPr>
-      <w:r>
-        <w:rPr>
-          <w:rFonts w:cs="Times New Roman"/>
-        </w:rPr>
-        <w:t>N a m a</w:t>
-      </w:r>
-      <w:r>
-        <w:rPr>
-          <w:rFonts w:cs="Times New Roman"/>
-        </w:rPr>
-        <w:tab/>
-      </w:r>
-      <w:r>
-        <w:rPr>
-          <w:rFonts w:cs="Times New Roman"/>
-        </w:rPr>
-        <w:tab/>
-      </w:r>
-      <w:r>
-        <w:rPr>
-          <w:rFonts w:cs="Times New Roman"/>
-        </w:rPr>
-        <w:tab/>
-      </w:r>
-      <w:r>
-        <w:rPr>
-          <w:rFonts w:cs="Times New Roman"/>
-        </w:rPr>
-        <w:t xml:space="preserve">:  </w:t>
-      </w:r>
-      <w:r>
-        <w:rPr>
-          <w:rFonts w:cs="Times New Roman"/>
-          <w:lang w:val="id-ID"/>
-        </w:rPr>
-        <w:t>SAMI</w:t>
-      </w:r>
-    </w:p>
-    <w:p>
-      <w:pPr>
-        <w:spacing w:after="0"/>
-        <w:ind w:hanging="142"/>
-        <w:rPr>
-          <w:rFonts w:eastAsia="Times New Roman" w:cs="Times New Roman"/>
-        </w:rPr>
-      </w:pPr>
-      <w:proofErr w:type="spellStart"/>
-      <w:r>
-        <w:rPr>
-          <w:rFonts w:cs="Times New Roman"/>
-        </w:rPr>
-        <w:t>Tempat</w:t>
-      </w:r>
-      <w:proofErr w:type="spellEnd"/>
-      <w:r>
-        <w:rPr>
-          <w:rFonts w:cs="Times New Roman"/>
-        </w:rPr>
-        <w:t xml:space="preserve"> / Tangal Lahir</w:t>
-      </w:r>
-      <w:r>
-        <w:rPr>
-          <w:rFonts w:cs="Times New Roman"/>
-        </w:rPr>
-        <w:tab/>
-      </w:r>
-      <w:r>
-        <w:rPr>
-          <w:rFonts w:cs="Times New Roman"/>
-        </w:rPr>
-        <w:t xml:space="preserve">: </w:t>
-      </w:r>
-      <w:r>
-        <w:rPr>
-          <w:rFonts w:cs="Times New Roman"/>
-          <w:lang w:val="id-ID"/>
-        </w:rPr>
-        <w:t xml:space="preserve"> P</w:t>
-      </w:r>
-      <w:r>
-        <w:rPr>
-          <w:rFonts w:cs="Times New Roman"/>
-          <w:lang w:val="id-ID"/>
-        </w:rPr>
-        <w:t>robolinggo,06-09-1973</w:t>
-      </w:r>
-      <w:r>
-        <w:rPr>
-          <w:rFonts w:cs="Times New Roman"/>
-        </w:rPr>
-        <w:t xml:space="preserve"> </w:t>
-      </w:r>
-    </w:p>
-    <w:p>
-      <w:pPr>
-        <w:spacing w:after="0"/>
-        <w:ind w:hanging="142"/>
-        <w:rPr>
-          <w:rFonts w:eastAsia="Times New Roman" w:cs="Times New Roman"/>
-          <w:lang w:val="id-ID"/>
-        </w:rPr>
-      </w:pPr>
-      <w:proofErr w:type="gramStart"/>
-      <w:r>
-        <w:rPr>
-          <w:rFonts w:cs="Times New Roman"/>
-        </w:rPr>
-        <w:t>N  I</w:t>
-      </w:r>
-      <w:proofErr w:type="gramEnd"/>
-      <w:r>
-        <w:rPr>
-          <w:rFonts w:cs="Times New Roman"/>
-        </w:rPr>
-        <w:t xml:space="preserve">  K</w:t>
-      </w:r>
-      <w:r>
-        <w:rPr>
-          <w:rFonts w:cs="Times New Roman"/>
-        </w:rPr>
-        <w:tab/>
-      </w:r>
-      <w:r>
-        <w:rPr>
-          <w:rFonts w:cs="Times New Roman"/>
-        </w:rPr>
-        <w:tab/>
-      </w:r>
-      <w:r>
-        <w:rPr>
-          <w:rFonts w:cs="Times New Roman"/>
-        </w:rPr>
-        <w:tab/>
-        <w:t xml:space="preserve">:  </w:t>
-      </w:r>
-      <w:r>
-        <w:rPr>
-          <w:rFonts w:cs="Times New Roman"/>
-          <w:lang w:val="id-ID"/>
-        </w:rPr>
-        <w:t>3513214609730002</w:t>
-      </w:r>
-    </w:p>
-    <w:p>
-      <w:pPr>
-        <w:spacing w:after="0"/>
-        <w:ind w:hanging="142"/>
-        <w:rPr>
-          <w:rFonts w:eastAsia="Microsoft JhengHei" w:cs="Times New Roman"/>
-          <w:lang w:val="id-ID"/>
-        </w:rPr>
-      </w:pPr>
-      <w:r>
-        <w:rPr>
-          <w:rFonts w:eastAsia="Microsoft JhengHei" w:cs="Times New Roman"/>
-        </w:rPr>
-        <w:t xml:space="preserve">Jenis </w:t>
-      </w:r>
-      <w:proofErr w:type="spellStart"/>
-      <w:r>
-        <w:rPr>
-          <w:rFonts w:eastAsia="Microsoft JhengHei" w:cs="Times New Roman"/>
-        </w:rPr>
-        <w:t>Kelamin</w:t>
-      </w:r>
-      <w:proofErr w:type="spellEnd"/>
-      <w:r>
-        <w:rPr>
-          <w:rFonts w:eastAsia="Microsoft JhengHei" w:cs="Times New Roman"/>
-        </w:rPr>
-        <w:tab/>
-      </w:r>
-      <w:r>
-        <w:rPr>
-          <w:rFonts w:eastAsia="Microsoft JhengHei" w:cs="Times New Roman"/>
-        </w:rPr>
-        <w:tab/>
-        <w:t xml:space="preserve">:  </w:t>
-      </w:r>
-      <w:r>
-        <w:rPr>
-          <w:rFonts w:eastAsia="Microsoft JhengHei" w:cs="Times New Roman"/>
-          <w:lang w:val="id-ID"/>
-        </w:rPr>
-        <w:t>Laki-laki</w:t>
-      </w:r>
-    </w:p>
-    <w:p>
-      <w:pPr>
-        <w:spacing w:after="0"/>
-        <w:ind w:hanging="142"/>
-        <w:rPr>
-          <w:rFonts w:eastAsia="Microsoft JhengHei" w:cs="Times New Roman"/>
-          <w:lang w:val="id-ID"/>
-        </w:rPr>
-      </w:pPr>
-      <w:r>
-        <w:rPr>
-          <w:rFonts w:eastAsia="Microsoft JhengHei" w:cs="Times New Roman"/>
-        </w:rPr>
-        <w:t>Status</w:t>
-      </w:r>
-      <w:r>
-        <w:rPr>
-          <w:rFonts w:eastAsia="Microsoft JhengHei" w:cs="Times New Roman"/>
-        </w:rPr>
-        <w:tab/>
-      </w:r>
-      <w:r>
-        <w:rPr>
-          <w:rFonts w:eastAsia="Microsoft JhengHei" w:cs="Times New Roman"/>
-        </w:rPr>
-        <w:tab/>
-      </w:r>
-      <w:r>
-        <w:rPr>
-          <w:rFonts w:eastAsia="Microsoft JhengHei" w:cs="Times New Roman"/>
-        </w:rPr>
-        <w:tab/>
-        <w:t xml:space="preserve">:  </w:t>
-      </w:r>
-      <w:r>
-        <w:rPr>
-          <w:rFonts w:eastAsia="Microsoft JhengHei" w:cs="Times New Roman"/>
-          <w:lang w:val="id-ID"/>
-        </w:rPr>
-        <w:t>Kawin</w:t>
-      </w:r>
-    </w:p>
-    <w:p>
-      <w:pPr>
-        <w:spacing w:after="0"/>
-        <w:ind w:hanging="142"/>
-        <w:rPr>
-          <w:rFonts w:eastAsia="Microsoft JhengHei" w:cs="Times New Roman"/>
-          <w:lang w:val="id-ID"/>
-        </w:rPr>
-      </w:pPr>
-      <w:r>
-        <w:rPr>
-          <w:rFonts w:eastAsia="Microsoft JhengHei" w:cs="Times New Roman"/>
-        </w:rPr>
-        <w:t>Agama</w:t>
-      </w:r>
-      <w:r>
-        <w:rPr>
-          <w:rFonts w:eastAsia="Microsoft JhengHei" w:cs="Times New Roman"/>
-        </w:rPr>
-        <w:tab/>
-      </w:r>
-      <w:r>
-        <w:rPr>
-          <w:rFonts w:eastAsia="Microsoft JhengHei" w:cs="Times New Roman"/>
-        </w:rPr>
-        <w:tab/>
-      </w:r>
-      <w:r>
-        <w:rPr>
-          <w:rFonts w:eastAsia="Microsoft JhengHei" w:cs="Times New Roman"/>
-        </w:rPr>
-        <w:tab/>
-        <w:t xml:space="preserve">: </w:t>
-      </w:r>
-      <w:r>
-        <w:rPr>
-          <w:rFonts w:eastAsia="Microsoft JhengHei" w:cs="Times New Roman"/>
-        </w:rPr>
-        <w:t xml:space="preserve"> </w:t>
-      </w:r>
-      <w:r>
-        <w:rPr>
-          <w:rFonts w:eastAsia="Microsoft JhengHei" w:cs="Times New Roman"/>
-          <w:lang w:val="id-ID"/>
-        </w:rPr>
-        <w:t>Islam</w:t>
-      </w:r>
-    </w:p>
-    <w:p>
-      <w:pPr>
-        <w:spacing w:after="0"/>
-        <w:ind w:hanging="142"/>
-        <w:jc w:val="both"/>
-        <w:rPr>
-          <w:rFonts w:cs="Times New Roman"/>
-          <w:lang w:val="id-ID"/>
-        </w:rPr>
-      </w:pPr>
-      <w:r>
-        <w:rPr>
-          <w:rFonts w:eastAsia="Microsoft JhengHei" w:cs="Times New Roman"/>
-        </w:rPr>
-        <w:t xml:space="preserve">Alamat </w:t>
-      </w:r>
-      <w:r>
-        <w:rPr>
-          <w:rFonts w:eastAsia="Microsoft JhengHei" w:cs="Times New Roman"/>
-        </w:rPr>
-        <w:tab/>
-      </w:r>
-      <w:r>
-        <w:rPr>
-          <w:rFonts w:eastAsia="Microsoft JhengHei" w:cs="Times New Roman"/>
-        </w:rPr>
-        <w:tab/>
-      </w:r>
-      <w:r>
-        <w:rPr>
-          <w:rFonts w:eastAsia="Microsoft JhengHei" w:cs="Times New Roman"/>
-        </w:rPr>
-        <w:tab/>
-        <w:t xml:space="preserve">: </w:t>
-      </w:r>
-      <w:r>
-        <w:rPr>
-          <w:rFonts w:eastAsia="Microsoft JhengHei" w:cs="Times New Roman"/>
-        </w:rPr>
-        <w:t xml:space="preserve"> </w:t>
-      </w:r>
-      <w:r>
-        <w:rPr>
-          <w:rFonts w:eastAsia="Microsoft JhengHei" w:cs="Times New Roman"/>
-          <w:lang w:val="id-ID"/>
-        </w:rPr>
-        <w:t>Dusun Klompang Rt.013 Rw.003</w:t>
-      </w:r>
-    </w:p>
-    <w:p>
-      <w:pPr>
-        <w:spacing w:after="0"/>
-        <w:ind w:hanging="142"/>
-        <w:jc w:val="both"/>
-        <w:rPr>
-          <w:rFonts w:cs="Times New Roman"/>
-        </w:rPr>
-      </w:pPr>
-      <w:r>
-        <w:rPr>
-          <w:rFonts w:cs="Times New Roman"/>
-        </w:rPr>
-        <w:t>Desa/Kel</w:t>
-      </w:r>
-      <w:r>
-        <w:rPr>
-          <w:rFonts w:cs="Times New Roman"/>
-        </w:rPr>
-        <w:t>.</w:t>
-      </w:r>
-      <w:r>
-        <w:rPr>
-          <w:rFonts w:cs="Times New Roman"/>
-        </w:rPr>
-        <w:tab/>
-      </w:r>
-      <w:r>
-        <w:rPr>
-          <w:rFonts w:cs="Times New Roman"/>
-        </w:rPr>
-        <w:tab/>
-      </w:r>
-      <w:r>
-        <w:rPr>
-          <w:rFonts w:cs="Times New Roman"/>
-          <w:lang w:val="id-ID"/>
-        </w:rPr>
-        <w:t xml:space="preserve">             </w:t>
-      </w:r>
-      <w:proofErr w:type="gramStart"/>
-      <w:r>
-        <w:rPr>
-          <w:rFonts w:cs="Times New Roman"/>
-          <w:lang w:val="id-ID"/>
-        </w:rPr>
-        <w:t xml:space="preserve">  </w:t>
-      </w:r>
-      <w:r>
-        <w:rPr>
-          <w:rFonts w:cs="Times New Roman"/>
-        </w:rPr>
-        <w:t>:</w:t>
-      </w:r>
-      <w:proofErr w:type="gramEnd"/>
-      <w:r>
-        <w:rPr>
-          <w:rFonts w:cs="Times New Roman"/>
-        </w:rPr>
-        <w:t xml:space="preserve">  </w:t>
-      </w:r>
-      <w:r>
-        <w:rPr>
-          <w:rFonts w:cs="Times New Roman"/>
-          <w:lang w:val="id-ID"/>
-        </w:rPr>
-        <w:t>Desa Jangur</w:t>
-      </w:r>
-      <w:r>
-        <w:rPr>
-          <w:rFonts w:cs="Times New Roman"/>
-        </w:rPr>
-        <w:t xml:space="preserve"> </w:t>
       </w:r>
     </w:p>
     <w:p>
@@ -1921,8 +2264,8 @@
       <w:pgSz w:w="12240" w:h="20160" w:code="5"/>
       <w:pgMar w:top="448" w:right="720" w:bottom="720" w:left="851" w:header="720" w:footer="720" w:gutter="0"/>
       <w:cols w:num="2" w:space="180" w:equalWidth="0">
-        <w:col w:w="5989" w:space="1440"/>
-        <w:col w:w="3240"/>
+        <w:col w:w="6666" w:space="1440"/>
+        <w:col w:w="2563"/>
       </w:cols>
       <w:docGrid w:linePitch="360"/>
     </w:sectPr>

</xml_diff>